<commit_message>
Feat: now the main file extracts the data to be filled in the doc from the api properly so that its ready to be inserted
to do:
connect api with main
</commit_message>
<xml_diff>
--- a/coverletter.docx
+++ b/coverletter.docx
@@ -104,13 +104,7 @@
         <w:spacing w:after="0"/>
       </w:pPr>
       <w:r>
-        <w:t>1</w:t>
-      </w:r>
-      <w:r>
-        <w:t>/1/202</w:t>
-      </w:r>
-      <w:r>
-        <w:t>5</w:t>
+        <w:t>[Date123]</w:t>
       </w:r>
     </w:p>
     <w:p>
@@ -131,7 +125,7 @@
         <w:spacing w:after="0"/>
       </w:pPr>
       <w:r>
-        <w:t>Nutrien</w:t>
+        <w:t>[Company123]</w:t>
       </w:r>
     </w:p>
     <w:p>
@@ -139,21 +133,8 @@
         <w:spacing w:after="0"/>
       </w:pPr>
       <w:r>
-        <w:t>Calgary, AB, CA, T2J 7E8</w:t>
+        <w:t>[Location123]</w:t>
       </w:r>
-    </w:p>
-    <w:p>
-      <w:pPr>
-        <w:spacing w:after="0"/>
-      </w:pPr>
-      <w:r>
-        <w:t>Saskatoon, SK, CA, S7K 5R6</w:t>
-      </w:r>
-    </w:p>
-    <w:p>
-      <w:pPr>
-        <w:spacing w:after="0"/>
-      </w:pPr>
     </w:p>
     <w:p>
       <w:pPr>
@@ -165,31 +146,15 @@
         <w:t xml:space="preserve">RE: </w:t>
       </w:r>
       <w:r>
-        <w:t>Co-op, Cloud DevOps – 12-Month Term</w:t>
+        <w:t>[Subject123]</w:t>
       </w:r>
     </w:p>
     <w:p/>
     <w:p>
       <w:r>
-        <w:t>Dear Hiring Manager,</w:t>
+        <w:t>[Content123]</w:t>
       </w:r>
     </w:p>
-    <w:p>
-      <w:r>
-        <w:t>[Content1234567]</w:t>
-      </w:r>
-    </w:p>
-    <w:p>
-      <w:r>
-        <w:t>Sincerely,</w:t>
-      </w:r>
-    </w:p>
-    <w:p>
-      <w:r>
-        <w:t>Ahmed Elshabasi</w:t>
-      </w:r>
-    </w:p>
-    <w:p/>
     <w:sectPr>
       <w:pgSz w:w="12240" w:h="15840"/>
       <w:pgMar w:top="1440" w:right="1080" w:bottom="1440" w:left="1080" w:header="708" w:footer="708" w:gutter="0"/>
@@ -803,7 +768,6 @@
   <w:style w:type="character" w:default="1" w:styleId="DefaultParagraphFont">
     <w:name w:val="Default Paragraph Font"/>
     <w:uiPriority w:val="1"/>
-    <w:semiHidden/>
     <w:unhideWhenUsed/>
   </w:style>
   <w:style w:type="table" w:default="1" w:styleId="TableNormal">

</xml_diff>